<commit_message>
Casita de una sola man
paso1. tome las dos tarjetas con una mano
paso2. pare una tarjeta y la sostube con mi pulgar
paso3. pare la otra y deje que reposara sobre la que ya tenia sostenida con el pulgar
</commit_message>
<xml_diff>
--- a/Ejercicio de practica.docx
+++ b/Ejercicio de practica.docx
@@ -22,14 +22,13 @@
           <w:lang w:val="es-MX"/>
         </w:rPr>
       </w:pPr>
-      <w:bookmarkStart w:id="0" w:name="_GoBack"/>
       <w:r>
         <w:rPr>
           <w:noProof/>
           <w:lang w:eastAsia="es-419"/>
         </w:rPr>
         <w:drawing>
-          <wp:anchor distT="0" distB="0" distL="114300" distR="114300" simplePos="0" relativeHeight="251658240" behindDoc="0" locked="0" layoutInCell="1" allowOverlap="1" wp14:anchorId="0224863D" wp14:editId="4E3E7620">
+          <wp:anchor distT="0" distB="0" distL="114300" distR="114300" simplePos="0" relativeHeight="251658240" behindDoc="0" locked="0" layoutInCell="1" allowOverlap="1" wp14:anchorId="2A8B4A99" wp14:editId="3CB9A5D3">
             <wp:simplePos x="0" y="0"/>
             <wp:positionH relativeFrom="column">
               <wp:posOffset>11108</wp:posOffset>
@@ -78,7 +77,6 @@
           </wp:anchor>
         </w:drawing>
       </w:r>
-      <w:bookmarkEnd w:id="0"/>
       <w:proofErr w:type="spellStart"/>
       <w:r>
         <w:rPr>
@@ -120,6 +118,152 @@
           <w:lang w:val="es-MX"/>
         </w:rPr>
         <w:t xml:space="preserve"> guerra</w:t>
+      </w:r>
+    </w:p>
+    <w:p>
+      <w:pPr>
+        <w:rPr>
+          <w:lang w:val="es-MX"/>
+        </w:rPr>
+      </w:pPr>
+    </w:p>
+    <w:p>
+      <w:pPr>
+        <w:rPr>
+          <w:lang w:val="es-MX"/>
+        </w:rPr>
+      </w:pPr>
+    </w:p>
+    <w:p>
+      <w:pPr>
+        <w:rPr>
+          <w:lang w:val="es-MX"/>
+        </w:rPr>
+      </w:pPr>
+    </w:p>
+    <w:p>
+      <w:pPr>
+        <w:rPr>
+          <w:lang w:val="es-MX"/>
+        </w:rPr>
+      </w:pPr>
+    </w:p>
+    <w:p>
+      <w:pPr>
+        <w:rPr>
+          <w:lang w:val="es-MX"/>
+        </w:rPr>
+      </w:pPr>
+    </w:p>
+    <w:p>
+      <w:pPr>
+        <w:rPr>
+          <w:lang w:val="es-MX"/>
+        </w:rPr>
+      </w:pPr>
+    </w:p>
+    <w:p>
+      <w:pPr>
+        <w:rPr>
+          <w:lang w:val="es-MX"/>
+        </w:rPr>
+      </w:pPr>
+    </w:p>
+    <w:p>
+      <w:pPr>
+        <w:rPr>
+          <w:lang w:val="es-MX"/>
+        </w:rPr>
+      </w:pPr>
+    </w:p>
+    <w:p>
+      <w:pPr>
+        <w:rPr>
+          <w:lang w:val="es-MX"/>
+        </w:rPr>
+      </w:pPr>
+    </w:p>
+    <w:p>
+      <w:pPr>
+        <w:rPr>
+          <w:lang w:val="es-MX"/>
+        </w:rPr>
+      </w:pPr>
+    </w:p>
+    <w:p>
+      <w:pPr>
+        <w:rPr>
+          <w:lang w:val="es-MX"/>
+        </w:rPr>
+      </w:pPr>
+      <w:bookmarkStart w:id="0" w:name="_GoBack"/>
+      <w:r>
+        <w:rPr>
+          <w:noProof/>
+          <w:lang w:eastAsia="es-419"/>
+        </w:rPr>
+        <w:drawing>
+          <wp:anchor distT="0" distB="0" distL="114300" distR="114300" simplePos="0" relativeHeight="251659264" behindDoc="0" locked="0" layoutInCell="1" allowOverlap="1" wp14:anchorId="27DEE0FB" wp14:editId="2C69B229">
+            <wp:simplePos x="0" y="0"/>
+            <wp:positionH relativeFrom="column">
+              <wp:posOffset>-22860</wp:posOffset>
+            </wp:positionH>
+            <wp:positionV relativeFrom="paragraph">
+              <wp:posOffset>292100</wp:posOffset>
+            </wp:positionV>
+            <wp:extent cx="2049780" cy="2408555"/>
+            <wp:effectExtent l="0" t="0" r="7620" b="0"/>
+            <wp:wrapSquare wrapText="bothSides"/>
+            <wp:docPr id="2" name="Imagen 2"/>
+            <wp:cNvGraphicFramePr>
+              <a:graphicFrameLocks xmlns:a="http://schemas.openxmlformats.org/drawingml/2006/main" noChangeAspect="1"/>
+            </wp:cNvGraphicFramePr>
+            <a:graphic xmlns:a="http://schemas.openxmlformats.org/drawingml/2006/main">
+              <a:graphicData uri="http://schemas.openxmlformats.org/drawingml/2006/picture">
+                <pic:pic xmlns:pic="http://schemas.openxmlformats.org/drawingml/2006/picture">
+                  <pic:nvPicPr>
+                    <pic:cNvPr id="2" name="WhatsApp Image 2020-10-13 at 8.33.27 AM.jpeg"/>
+                    <pic:cNvPicPr/>
+                  </pic:nvPicPr>
+                  <pic:blipFill>
+                    <a:blip r:embed="rId5" cstate="print">
+                      <a:extLst>
+                        <a:ext uri="{28A0092B-C50C-407E-A947-70E740481C1C}">
+                          <a14:useLocalDpi xmlns:a14="http://schemas.microsoft.com/office/drawing/2010/main" val="0"/>
+                        </a:ext>
+                      </a:extLst>
+                    </a:blip>
+                    <a:stretch>
+                      <a:fillRect/>
+                    </a:stretch>
+                  </pic:blipFill>
+                  <pic:spPr>
+                    <a:xfrm>
+                      <a:off x="0" y="0"/>
+                      <a:ext cx="2049780" cy="2408555"/>
+                    </a:xfrm>
+                    <a:prstGeom prst="rect">
+                      <a:avLst/>
+                    </a:prstGeom>
+                  </pic:spPr>
+                </pic:pic>
+              </a:graphicData>
+            </a:graphic>
+            <wp14:sizeRelH relativeFrom="margin">
+              <wp14:pctWidth>0</wp14:pctWidth>
+            </wp14:sizeRelH>
+            <wp14:sizeRelV relativeFrom="margin">
+              <wp14:pctHeight>0</wp14:pctHeight>
+            </wp14:sizeRelV>
+          </wp:anchor>
+        </w:drawing>
+      </w:r>
+      <w:bookmarkEnd w:id="0"/>
+      <w:r>
+        <w:rPr>
+          <w:lang w:val="es-MX"/>
+        </w:rPr>
+        <w:t xml:space="preserve">Foto de la casita con una sola mano </w:t>
       </w:r>
     </w:p>
     <w:sectPr>

</xml_diff>